<commit_message>
added 5epochs to documentation
</commit_message>
<xml_diff>
--- a/Brain tumor recognition.docx
+++ b/Brain tumor recognition.docx
@@ -73,32 +73,19 @@
         <w:spacing w:before="120" w:after="120"/>
       </w:pPr>
       <w:r>
-        <w:t>Dátový set</w:t>
-      </w:r>
-    </w:p>
-    <w:p>
-      <w:pPr>
-        <w:ind w:firstLine="567"/>
-        <w:jc w:val="both"/>
-        <w:rPr>
-          <w:sz w:val="24"/>
-          <w:szCs w:val="24"/>
-        </w:rPr>
-      </w:pPr>
-      <w:r>
         <w:rPr>
           <w:noProof/>
           <w:sz w:val="24"/>
           <w:szCs w:val="24"/>
         </w:rPr>
         <w:drawing>
-          <wp:anchor distT="0" distB="0" distL="114300" distR="114300" simplePos="0" relativeHeight="251658240" behindDoc="0" locked="0" layoutInCell="1" allowOverlap="1" wp14:anchorId="7D65299D" wp14:editId="4D9DAAED">
+          <wp:anchor distT="0" distB="0" distL="114300" distR="114300" simplePos="0" relativeHeight="251658240" behindDoc="0" locked="0" layoutInCell="1" allowOverlap="1" wp14:anchorId="7D65299D" wp14:editId="4B6C6FE7">
             <wp:simplePos x="0" y="0"/>
             <wp:positionH relativeFrom="column">
-              <wp:posOffset>4276123</wp:posOffset>
+              <wp:posOffset>4276090</wp:posOffset>
             </wp:positionH>
             <wp:positionV relativeFrom="paragraph">
-              <wp:posOffset>44227</wp:posOffset>
+              <wp:posOffset>184785</wp:posOffset>
             </wp:positionV>
             <wp:extent cx="1471930" cy="1127760"/>
             <wp:effectExtent l="0" t="0" r="0" b="0"/>
@@ -117,7 +104,7 @@
                     </pic:cNvPicPr>
                   </pic:nvPicPr>
                   <pic:blipFill>
-                    <a:blip r:embed="rId4">
+                    <a:blip r:embed="rId5">
                       <a:extLst>
                         <a:ext uri="{28A0092B-C50C-407E-A947-70E740481C1C}">
                           <a14:useLocalDpi xmlns:a14="http://schemas.microsoft.com/office/drawing/2010/main" val="0"/>
@@ -149,54 +136,7 @@
         </w:drawing>
       </w:r>
       <w:r>
-        <w:rPr>
-          <w:noProof/>
-          <w:sz w:val="24"/>
-          <w:szCs w:val="24"/>
-        </w:rPr>
         <w:t>Dátový set</w:t>
-      </w:r>
-      <w:r>
-        <w:rPr>
-          <w:sz w:val="24"/>
-          <w:szCs w:val="24"/>
-        </w:rPr>
-        <w:t xml:space="preserve"> je rozdelený do troch priečinkov, kde sú trénovacie, validačné a testovanie </w:t>
-      </w:r>
-      <w:r>
-        <w:rPr>
-          <w:sz w:val="24"/>
-          <w:szCs w:val="24"/>
-        </w:rPr>
-        <w:t>dáta (obrázky)</w:t>
-      </w:r>
-      <w:r>
-        <w:rPr>
-          <w:sz w:val="24"/>
-          <w:szCs w:val="24"/>
-        </w:rPr>
-        <w:t>. V každom priečinku sú ďalšie dva priečinky – v jednom priečinku sú obrázky zobrazujúc</w:t>
-      </w:r>
-      <w:r>
-        <w:rPr>
-          <w:sz w:val="24"/>
-          <w:szCs w:val="24"/>
-        </w:rPr>
-        <w:t>e mozog s tumorom</w:t>
-      </w:r>
-      <w:r>
-        <w:rPr>
-          <w:sz w:val="24"/>
-          <w:szCs w:val="24"/>
-        </w:rPr>
-        <w:t xml:space="preserve"> a v druhom sú obrázky zdravého mozgu.</w:t>
-      </w:r>
-      <w:r>
-        <w:rPr>
-          <w:sz w:val="24"/>
-          <w:szCs w:val="24"/>
-        </w:rPr>
-        <w:t xml:space="preserve"> Štruktúra je zobrazená na obrázku.</w:t>
       </w:r>
     </w:p>
     <w:p>
@@ -210,6 +150,105 @@
       </w:pPr>
       <w:r>
         <w:rPr>
+          <w:noProof/>
+          <w:sz w:val="24"/>
+          <w:szCs w:val="24"/>
+        </w:rPr>
+        <w:t>Dátový set</w:t>
+      </w:r>
+      <w:r>
+        <w:rPr>
+          <w:sz w:val="24"/>
+          <w:szCs w:val="24"/>
+        </w:rPr>
+        <w:t xml:space="preserve"> je rozdelený do troch priečinkov, kde sú </w:t>
+      </w:r>
+      <w:proofErr w:type="spellStart"/>
+      <w:r>
+        <w:rPr>
+          <w:sz w:val="24"/>
+          <w:szCs w:val="24"/>
+        </w:rPr>
+        <w:t>trénovacie</w:t>
+      </w:r>
+      <w:proofErr w:type="spellEnd"/>
+      <w:r>
+        <w:rPr>
+          <w:sz w:val="24"/>
+          <w:szCs w:val="24"/>
+        </w:rPr>
+        <w:t xml:space="preserve">, validačné a testovanie </w:t>
+      </w:r>
+      <w:r>
+        <w:rPr>
+          <w:sz w:val="24"/>
+          <w:szCs w:val="24"/>
+        </w:rPr>
+        <w:t>dáta (obrázky)</w:t>
+      </w:r>
+      <w:r>
+        <w:rPr>
+          <w:sz w:val="24"/>
+          <w:szCs w:val="24"/>
+        </w:rPr>
+        <w:t>. V každom priečinku sú ďalšie dva priečinky – v jednom priečinku sú obrázky zobrazujúc</w:t>
+      </w:r>
+      <w:r>
+        <w:rPr>
+          <w:sz w:val="24"/>
+          <w:szCs w:val="24"/>
+        </w:rPr>
+        <w:t>e mozog s tumorom</w:t>
+      </w:r>
+      <w:r>
+        <w:rPr>
+          <w:sz w:val="24"/>
+          <w:szCs w:val="24"/>
+        </w:rPr>
+        <w:t xml:space="preserve"> a v druhom sú obrázky zdravého mozgu.</w:t>
+      </w:r>
+      <w:r>
+        <w:rPr>
+          <w:sz w:val="24"/>
+          <w:szCs w:val="24"/>
+        </w:rPr>
+        <w:t xml:space="preserve"> Štruktúra je zobrazená na obrázku</w:t>
+      </w:r>
+      <w:r>
+        <w:rPr>
+          <w:sz w:val="24"/>
+          <w:szCs w:val="24"/>
+        </w:rPr>
+        <w:t xml:space="preserve"> v </w:t>
+      </w:r>
+      <w:proofErr w:type="spellStart"/>
+      <w:r>
+        <w:rPr>
+          <w:sz w:val="24"/>
+          <w:szCs w:val="24"/>
+        </w:rPr>
+        <w:t>pravo</w:t>
+      </w:r>
+      <w:proofErr w:type="spellEnd"/>
+      <w:r>
+        <w:rPr>
+          <w:sz w:val="24"/>
+          <w:szCs w:val="24"/>
+        </w:rPr>
+        <w:t>.</w:t>
+      </w:r>
+    </w:p>
+    <w:p>
+      <w:pPr>
+        <w:ind w:firstLine="567"/>
+        <w:jc w:val="both"/>
+        <w:rPr>
+          <w:sz w:val="24"/>
+          <w:szCs w:val="24"/>
+        </w:rPr>
+      </w:pPr>
+      <w:r>
+        <w:rPr>
           <w:sz w:val="24"/>
           <w:szCs w:val="24"/>
         </w:rPr>
@@ -236,6 +275,7 @@
         </w:rPr>
         <w:t xml:space="preserve">triedy </w:t>
       </w:r>
+      <w:proofErr w:type="spellStart"/>
       <w:r>
         <w:rPr>
           <w:i/>
@@ -245,6 +285,7 @@
         </w:rPr>
         <w:t>ImageFolder</w:t>
       </w:r>
+      <w:proofErr w:type="spellEnd"/>
       <w:r>
         <w:rPr>
           <w:sz w:val="24"/>
@@ -266,6 +307,7 @@
         </w:rPr>
         <w:t xml:space="preserve">sformácie. Všetkým obrázkom zmeníme veľkosť, normalizujeme a zmeníme ich na </w:t>
       </w:r>
+      <w:proofErr w:type="spellStart"/>
       <w:r>
         <w:rPr>
           <w:sz w:val="24"/>
@@ -273,6 +315,7 @@
         </w:rPr>
         <w:t>tenzory</w:t>
       </w:r>
+      <w:proofErr w:type="spellEnd"/>
       <w:r>
         <w:rPr>
           <w:sz w:val="24"/>
@@ -308,6 +351,7 @@
         </w:rPr>
         <w:t> </w:t>
       </w:r>
+      <w:proofErr w:type="spellStart"/>
       <w:r>
         <w:rPr>
           <w:i/>
@@ -317,6 +361,7 @@
         </w:rPr>
         <w:t>DataLoader</w:t>
       </w:r>
+      <w:proofErr w:type="spellEnd"/>
       <w:r>
         <w:rPr>
           <w:sz w:val="24"/>
@@ -348,7 +393,23 @@
           <w:sz w:val="24"/>
           <w:szCs w:val="24"/>
         </w:rPr>
-        <w:t>Hlavnou zložkou môjho modelu je predtrénovaný model ResNet18. Jedná sa o 72 vrstvovú architektúru s </w:t>
+        <w:t xml:space="preserve">Hlavnou zložkou môjho modelu je </w:t>
+      </w:r>
+      <w:proofErr w:type="spellStart"/>
+      <w:r>
+        <w:rPr>
+          <w:sz w:val="24"/>
+          <w:szCs w:val="24"/>
+        </w:rPr>
+        <w:t>predtrénovaný</w:t>
+      </w:r>
+      <w:proofErr w:type="spellEnd"/>
+      <w:r>
+        <w:rPr>
+          <w:sz w:val="24"/>
+          <w:szCs w:val="24"/>
+        </w:rPr>
+        <w:t xml:space="preserve"> model ResNet18. Jedná sa o 72 vrstvovú architektúru s </w:t>
       </w:r>
       <w:r>
         <w:rPr>
@@ -369,8 +430,25 @@
           <w:sz w:val="24"/>
           <w:szCs w:val="24"/>
         </w:rPr>
-        <w:t xml:space="preserve">počítačovom videní, má preto mnoho konvolučných vrstiev. </w:t>
-      </w:r>
+        <w:t xml:space="preserve">počítačovom videní, má preto mnoho </w:t>
+      </w:r>
+      <w:proofErr w:type="spellStart"/>
+      <w:r>
+        <w:rPr>
+          <w:sz w:val="24"/>
+          <w:szCs w:val="24"/>
+        </w:rPr>
+        <w:t>konvolučných</w:t>
+      </w:r>
+      <w:proofErr w:type="spellEnd"/>
+      <w:r>
+        <w:rPr>
+          <w:sz w:val="24"/>
+          <w:szCs w:val="24"/>
+        </w:rPr>
+        <w:t xml:space="preserve"> vrstiev. </w:t>
+      </w:r>
+      <w:proofErr w:type="spellStart"/>
       <w:r>
         <w:rPr>
           <w:i/>
@@ -380,12 +458,234 @@
         </w:rPr>
         <w:t>ResNet</w:t>
       </w:r>
+      <w:proofErr w:type="spellEnd"/>
       <w:r>
         <w:rPr>
           <w:sz w:val="24"/>
           <w:szCs w:val="24"/>
         </w:rPr>
         <w:t xml:space="preserve"> potrebuje pre svoje fungovanie 3 vstupné vrstvy, preto bolo potrebné previesť čiernobiele MRI obrázky do RGB. Keďže rozoznávame 2 triedy (má tumor, nemá tumor), výstupom sú 2 neuróny.</w:t>
+      </w:r>
+    </w:p>
+    <w:p>
+      <w:pPr>
+        <w:pStyle w:val="Nadpis2"/>
+        <w:rPr>
+          <w:i/>
+          <w:iCs/>
+        </w:rPr>
+      </w:pPr>
+      <w:r>
+        <w:t xml:space="preserve">Funkcia </w:t>
+      </w:r>
+      <w:proofErr w:type="spellStart"/>
+      <w:r>
+        <w:rPr>
+          <w:i/>
+          <w:iCs/>
+        </w:rPr>
+        <w:t>train_model</w:t>
+      </w:r>
+      <w:proofErr w:type="spellEnd"/>
+    </w:p>
+    <w:p>
+      <w:pPr>
+        <w:spacing w:after="0"/>
+        <w:ind w:firstLine="567"/>
+      </w:pPr>
+      <w:r>
+        <w:t>Má 4 parametre:</w:t>
+      </w:r>
+    </w:p>
+    <w:p>
+      <w:pPr>
+        <w:pStyle w:val="Odsekzoznamu"/>
+        <w:numPr>
+          <w:ilvl w:val="0"/>
+          <w:numId w:val="1"/>
+        </w:numPr>
+        <w:spacing w:after="0"/>
+        <w:ind w:hanging="357"/>
+      </w:pPr>
+      <w:r>
+        <w:rPr>
+          <w:i/>
+          <w:iCs/>
+        </w:rPr>
+        <w:t>Model</w:t>
+      </w:r>
+      <w:r>
+        <w:t xml:space="preserve"> – referencia na náš model</w:t>
+      </w:r>
+    </w:p>
+    <w:p>
+      <w:pPr>
+        <w:pStyle w:val="Odsekzoznamu"/>
+        <w:numPr>
+          <w:ilvl w:val="0"/>
+          <w:numId w:val="1"/>
+        </w:numPr>
+      </w:pPr>
+      <w:proofErr w:type="spellStart"/>
+      <w:r>
+        <w:rPr>
+          <w:i/>
+          <w:iCs/>
+        </w:rPr>
+        <w:t>Criterion</w:t>
+      </w:r>
+      <w:proofErr w:type="spellEnd"/>
+      <w:r>
+        <w:t xml:space="preserve"> – </w:t>
+      </w:r>
+      <w:proofErr w:type="spellStart"/>
+      <w:r>
+        <w:rPr>
+          <w:i/>
+          <w:iCs/>
+        </w:rPr>
+        <w:t>CrossEntropyLoss</w:t>
+      </w:r>
+      <w:proofErr w:type="spellEnd"/>
+    </w:p>
+    <w:p>
+      <w:pPr>
+        <w:pStyle w:val="Odsekzoznamu"/>
+        <w:numPr>
+          <w:ilvl w:val="0"/>
+          <w:numId w:val="1"/>
+        </w:numPr>
+      </w:pPr>
+      <w:proofErr w:type="spellStart"/>
+      <w:r>
+        <w:rPr>
+          <w:i/>
+          <w:iCs/>
+        </w:rPr>
+        <w:t>Optimizer</w:t>
+      </w:r>
+      <w:proofErr w:type="spellEnd"/>
+      <w:r>
+        <w:rPr>
+          <w:i/>
+          <w:iCs/>
+        </w:rPr>
+        <w:t xml:space="preserve"> – </w:t>
+      </w:r>
+      <w:proofErr w:type="spellStart"/>
+      <w:r>
+        <w:rPr>
+          <w:i/>
+          <w:iCs/>
+        </w:rPr>
+        <w:t>Stochastic</w:t>
+      </w:r>
+      <w:proofErr w:type="spellEnd"/>
+      <w:r>
+        <w:rPr>
+          <w:i/>
+          <w:iCs/>
+        </w:rPr>
+        <w:t xml:space="preserve"> gradient </w:t>
+      </w:r>
+      <w:proofErr w:type="spellStart"/>
+      <w:r>
+        <w:rPr>
+          <w:i/>
+          <w:iCs/>
+        </w:rPr>
+        <w:t>descent</w:t>
+      </w:r>
+      <w:proofErr w:type="spellEnd"/>
+      <w:r>
+        <w:rPr>
+          <w:i/>
+          <w:iCs/>
+        </w:rPr>
+        <w:t xml:space="preserve"> (SGD)</w:t>
+      </w:r>
+    </w:p>
+    <w:p>
+      <w:pPr>
+        <w:pStyle w:val="Odsekzoznamu"/>
+        <w:numPr>
+          <w:ilvl w:val="0"/>
+          <w:numId w:val="1"/>
+        </w:numPr>
+      </w:pPr>
+      <w:proofErr w:type="spellStart"/>
+      <w:r>
+        <w:rPr>
+          <w:i/>
+          <w:iCs/>
+        </w:rPr>
+        <w:t>N_epochs</w:t>
+      </w:r>
+      <w:proofErr w:type="spellEnd"/>
+      <w:r>
+        <w:rPr>
+          <w:i/>
+          <w:iCs/>
+        </w:rPr>
+        <w:t xml:space="preserve"> – </w:t>
+      </w:r>
+      <w:r>
+        <w:t>počet epoch</w:t>
+      </w:r>
+    </w:p>
+    <w:p>
+      <w:pPr>
+        <w:ind w:firstLine="567"/>
+      </w:pPr>
+      <w:r>
+        <w:t xml:space="preserve">V tejto funkcii sa vykoná </w:t>
+      </w:r>
+      <w:proofErr w:type="spellStart"/>
+      <w:r>
+        <w:t>trénovací</w:t>
+      </w:r>
+      <w:proofErr w:type="spellEnd"/>
+      <w:r>
+        <w:t xml:space="preserve"> cyklus. Funkcia vracia natrénovaný model.</w:t>
+      </w:r>
+    </w:p>
+    <w:p>
+      <w:pPr>
+        <w:pStyle w:val="Nadpis2"/>
+        <w:rPr>
+          <w:i/>
+          <w:iCs/>
+        </w:rPr>
+      </w:pPr>
+      <w:r>
+        <w:t xml:space="preserve">Funkcia </w:t>
+      </w:r>
+      <w:proofErr w:type="spellStart"/>
+      <w:r>
+        <w:rPr>
+          <w:i/>
+          <w:iCs/>
+        </w:rPr>
+        <w:t>validate_model</w:t>
+      </w:r>
+      <w:proofErr w:type="spellEnd"/>
+    </w:p>
+    <w:p>
+      <w:pPr>
+        <w:ind w:firstLine="567"/>
+      </w:pPr>
+      <w:r>
+        <w:t xml:space="preserve">Funkcia ako parameter berie </w:t>
+      </w:r>
+      <w:r>
+        <w:rPr>
+          <w:i/>
+          <w:iCs/>
+        </w:rPr>
+        <w:t>model</w:t>
+      </w:r>
+      <w:r>
+        <w:t xml:space="preserve"> – referencia na model. Vracia presnosť modelu na validačných dátach v percentách.</w:t>
       </w:r>
     </w:p>
     <w:p>
@@ -403,7 +703,16 @@
         <w:jc w:val="both"/>
       </w:pPr>
       <w:r>
-        <w:t>Model sa trénoval na 417 obrázkoch zdravého mozgu a 886 obrázkoch chorého mozgu. Trénovanie prebehlo v </w:t>
+        <w:t>Model sa trénoval na 417 obrázkoch zdravého mozgu a </w:t>
+      </w:r>
+      <w:r>
+        <w:t>844</w:t>
+      </w:r>
+      <w:r>
+        <w:t xml:space="preserve"> obrázkoch chorého mozgu. Trénovanie prebehlo v</w:t>
+      </w:r>
+      <w:r>
+        <w:t xml:space="preserve"> piatich, </w:t>
       </w:r>
       <w:r>
         <w:t>pätnás</w:t>
@@ -416,14 +725,189 @@
       </w:r>
       <w:r>
         <w:t xml:space="preserve"> epochách.</w:t>
+      </w:r>
+    </w:p>
+    <w:p>
+      <w:r>
+        <w:br w:type="page"/>
       </w:r>
     </w:p>
     <w:p>
       <w:pPr>
         <w:pStyle w:val="Nadpis3"/>
         <w:ind w:firstLine="567"/>
-      </w:pPr>
-      <w:r>
+        <w:rPr>
+          <w:sz w:val="28"/>
+          <w:szCs w:val="28"/>
+        </w:rPr>
+      </w:pPr>
+      <w:r>
+        <w:rPr>
+          <w:sz w:val="28"/>
+          <w:szCs w:val="28"/>
+        </w:rPr>
+        <w:lastRenderedPageBreak/>
+        <w:t>5 epoch</w:t>
+      </w:r>
+    </w:p>
+    <w:p>
+      <w:pPr>
+        <w:jc w:val="center"/>
+      </w:pPr>
+      <w:r>
+        <w:rPr>
+          <w:noProof/>
+        </w:rPr>
+        <w:drawing>
+          <wp:inline distT="0" distB="0" distL="0" distR="0" wp14:anchorId="54E5B463" wp14:editId="6A8257E4">
+            <wp:extent cx="4810125" cy="3265151"/>
+            <wp:effectExtent l="0" t="0" r="0" b="0"/>
+            <wp:docPr id="3" name="Obrázok 3"/>
+            <wp:cNvGraphicFramePr>
+              <a:graphicFrameLocks xmlns:a="http://schemas.openxmlformats.org/drawingml/2006/main" noChangeAspect="1"/>
+            </wp:cNvGraphicFramePr>
+            <a:graphic xmlns:a="http://schemas.openxmlformats.org/drawingml/2006/main">
+              <a:graphicData uri="http://schemas.openxmlformats.org/drawingml/2006/picture">
+                <pic:pic xmlns:pic="http://schemas.openxmlformats.org/drawingml/2006/picture">
+                  <pic:nvPicPr>
+                    <pic:cNvPr id="0" name="Picture 1"/>
+                    <pic:cNvPicPr>
+                      <a:picLocks noChangeAspect="1" noChangeArrowheads="1"/>
+                    </pic:cNvPicPr>
+                  </pic:nvPicPr>
+                  <pic:blipFill>
+                    <a:blip r:embed="rId6">
+                      <a:extLst>
+                        <a:ext uri="{28A0092B-C50C-407E-A947-70E740481C1C}">
+                          <a14:useLocalDpi xmlns:a14="http://schemas.microsoft.com/office/drawing/2010/main" val="0"/>
+                        </a:ext>
+                      </a:extLst>
+                    </a:blip>
+                    <a:srcRect/>
+                    <a:stretch>
+                      <a:fillRect/>
+                    </a:stretch>
+                  </pic:blipFill>
+                  <pic:spPr bwMode="auto">
+                    <a:xfrm>
+                      <a:off x="0" y="0"/>
+                      <a:ext cx="4817759" cy="3270333"/>
+                    </a:xfrm>
+                    <a:prstGeom prst="rect">
+                      <a:avLst/>
+                    </a:prstGeom>
+                    <a:noFill/>
+                    <a:ln>
+                      <a:noFill/>
+                    </a:ln>
+                  </pic:spPr>
+                </pic:pic>
+              </a:graphicData>
+            </a:graphic>
+          </wp:inline>
+        </w:drawing>
+      </w:r>
+    </w:p>
+    <w:p>
+      <w:pPr>
+        <w:jc w:val="center"/>
+      </w:pPr>
+      <w:r>
+        <w:t xml:space="preserve">Obr. 2 – Výpis z konzoly. Presnosť modelu po </w:t>
+      </w:r>
+      <w:r>
+        <w:t>5</w:t>
+      </w:r>
+      <w:r>
+        <w:t xml:space="preserve"> epochách je 7</w:t>
+      </w:r>
+      <w:r>
+        <w:t>2</w:t>
+      </w:r>
+      <w:r>
+        <w:rPr>
+          <w:lang w:val="en-GB"/>
+        </w:rPr>
+        <w:t>%</w:t>
+      </w:r>
+    </w:p>
+    <w:p>
+      <w:r>
+        <w:t>Príklad chybnej predikcie:</w:t>
+      </w:r>
+    </w:p>
+    <w:p>
+      <w:pPr>
+        <w:jc w:val="center"/>
+      </w:pPr>
+      <w:r>
+        <w:rPr>
+          <w:noProof/>
+        </w:rPr>
+        <w:drawing>
+          <wp:inline distT="0" distB="0" distL="0" distR="0" wp14:anchorId="24D24EB2" wp14:editId="23F7B277">
+            <wp:extent cx="4467225" cy="3883901"/>
+            <wp:effectExtent l="0" t="0" r="0" b="2540"/>
+            <wp:docPr id="5" name="Obrázok 5"/>
+            <wp:cNvGraphicFramePr>
+              <a:graphicFrameLocks xmlns:a="http://schemas.openxmlformats.org/drawingml/2006/main" noChangeAspect="1"/>
+            </wp:cNvGraphicFramePr>
+            <a:graphic xmlns:a="http://schemas.openxmlformats.org/drawingml/2006/main">
+              <a:graphicData uri="http://schemas.openxmlformats.org/drawingml/2006/picture">
+                <pic:pic xmlns:pic="http://schemas.openxmlformats.org/drawingml/2006/picture">
+                  <pic:nvPicPr>
+                    <pic:cNvPr id="0" name="Picture 3"/>
+                    <pic:cNvPicPr>
+                      <a:picLocks noChangeAspect="1" noChangeArrowheads="1"/>
+                    </pic:cNvPicPr>
+                  </pic:nvPicPr>
+                  <pic:blipFill>
+                    <a:blip r:embed="rId7">
+                      <a:extLst>
+                        <a:ext uri="{28A0092B-C50C-407E-A947-70E740481C1C}">
+                          <a14:useLocalDpi xmlns:a14="http://schemas.microsoft.com/office/drawing/2010/main" val="0"/>
+                        </a:ext>
+                      </a:extLst>
+                    </a:blip>
+                    <a:srcRect/>
+                    <a:stretch>
+                      <a:fillRect/>
+                    </a:stretch>
+                  </pic:blipFill>
+                  <pic:spPr bwMode="auto">
+                    <a:xfrm>
+                      <a:off x="0" y="0"/>
+                      <a:ext cx="4474163" cy="3889933"/>
+                    </a:xfrm>
+                    <a:prstGeom prst="rect">
+                      <a:avLst/>
+                    </a:prstGeom>
+                    <a:noFill/>
+                    <a:ln>
+                      <a:noFill/>
+                    </a:ln>
+                  </pic:spPr>
+                </pic:pic>
+              </a:graphicData>
+            </a:graphic>
+          </wp:inline>
+        </w:drawing>
+      </w:r>
+    </w:p>
+    <w:p>
+      <w:pPr>
+        <w:pStyle w:val="Nadpis3"/>
+        <w:ind w:firstLine="567"/>
+        <w:rPr>
+          <w:sz w:val="28"/>
+          <w:szCs w:val="28"/>
+        </w:rPr>
+      </w:pPr>
+      <w:r>
+        <w:rPr>
+          <w:sz w:val="28"/>
+          <w:szCs w:val="28"/>
+        </w:rPr>
         <w:lastRenderedPageBreak/>
         <w:t>15 epoch</w:t>
       </w:r>
@@ -454,7 +938,7 @@
                     </pic:cNvPicPr>
                   </pic:nvPicPr>
                   <pic:blipFill>
-                    <a:blip r:embed="rId5">
+                    <a:blip r:embed="rId8">
                       <a:extLst>
                         <a:ext uri="{28A0092B-C50C-407E-A947-70E740481C1C}">
                           <a14:useLocalDpi xmlns:a14="http://schemas.microsoft.com/office/drawing/2010/main" val="0"/>
@@ -491,7 +975,13 @@
         <w:jc w:val="center"/>
       </w:pPr>
       <w:r>
-        <w:t xml:space="preserve">Obr. 1 – Výpis z konzoly. Presnosť modelu </w:t>
+        <w:t xml:space="preserve">Obr. </w:t>
+      </w:r>
+      <w:r>
+        <w:t>2</w:t>
+      </w:r>
+      <w:r>
+        <w:t xml:space="preserve"> – Výpis z konzoly. Presnosť modelu </w:t>
       </w:r>
       <w:r>
         <w:t>po</w:t>
@@ -544,7 +1034,6 @@
     </w:p>
     <w:p>
       <w:pPr>
-        <w:ind w:firstLine="567"/>
         <w:jc w:val="center"/>
         <w:rPr>
           <w:sz w:val="24"/>
@@ -556,9 +1045,9 @@
           <w:noProof/>
         </w:rPr>
         <w:drawing>
-          <wp:inline distT="0" distB="0" distL="0" distR="0" wp14:anchorId="5A5ABEED" wp14:editId="0DAF4B6E">
-            <wp:extent cx="4893987" cy="4258362"/>
-            <wp:effectExtent l="0" t="0" r="0" b="0"/>
+          <wp:inline distT="0" distB="0" distL="0" distR="0" wp14:anchorId="5A5ABEED" wp14:editId="1DE51B2A">
+            <wp:extent cx="4341478" cy="3777612"/>
+            <wp:effectExtent l="0" t="0" r="2540" b="0"/>
             <wp:docPr id="7" name="Obrázok 7"/>
             <wp:cNvGraphicFramePr>
               <a:graphicFrameLocks xmlns:a="http://schemas.openxmlformats.org/drawingml/2006/main" noChangeAspect="1"/>
@@ -573,7 +1062,7 @@
                     </pic:cNvPicPr>
                   </pic:nvPicPr>
                   <pic:blipFill>
-                    <a:blip r:embed="rId6">
+                    <a:blip r:embed="rId9">
                       <a:extLst>
                         <a:ext uri="{28A0092B-C50C-407E-A947-70E740481C1C}">
                           <a14:useLocalDpi xmlns:a14="http://schemas.microsoft.com/office/drawing/2010/main" val="0"/>
@@ -588,7 +1077,7 @@
                   <pic:spPr bwMode="auto">
                     <a:xfrm>
                       <a:off x="0" y="0"/>
-                      <a:ext cx="4920869" cy="4281752"/>
+                      <a:ext cx="4369035" cy="3801590"/>
                     </a:xfrm>
                     <a:prstGeom prst="rect">
                       <a:avLst/>
@@ -615,8 +1104,8 @@
         </w:rPr>
         <w:lastRenderedPageBreak/>
         <w:drawing>
-          <wp:inline distT="0" distB="0" distL="0" distR="0" wp14:anchorId="7EE62A46" wp14:editId="40C5FE66">
-            <wp:extent cx="4995127" cy="4346369"/>
+          <wp:inline distT="0" distB="0" distL="0" distR="0" wp14:anchorId="7EE62A46" wp14:editId="4404BDD8">
+            <wp:extent cx="4389644" cy="3819525"/>
             <wp:effectExtent l="0" t="0" r="0" b="0"/>
             <wp:docPr id="6" name="Obrázok 6"/>
             <wp:cNvGraphicFramePr>
@@ -632,7 +1121,7 @@
                     </pic:cNvPicPr>
                   </pic:nvPicPr>
                   <pic:blipFill>
-                    <a:blip r:embed="rId7">
+                    <a:blip r:embed="rId10">
                       <a:extLst>
                         <a:ext uri="{28A0092B-C50C-407E-A947-70E740481C1C}">
                           <a14:useLocalDpi xmlns:a14="http://schemas.microsoft.com/office/drawing/2010/main" val="0"/>
@@ -647,7 +1136,7 @@
                   <pic:spPr bwMode="auto">
                     <a:xfrm>
                       <a:off x="0" y="0"/>
-                      <a:ext cx="5020705" cy="4368625"/>
+                      <a:ext cx="4416240" cy="3842667"/>
                     </a:xfrm>
                     <a:prstGeom prst="rect">
                       <a:avLst/>
@@ -663,67 +1152,21 @@
           </wp:inline>
         </w:drawing>
       </w:r>
-      <w:r>
-        <w:rPr>
-          <w:noProof/>
-        </w:rPr>
-        <w:drawing>
-          <wp:inline distT="0" distB="0" distL="0" distR="0" wp14:anchorId="760F331E" wp14:editId="5E76E51C">
-            <wp:extent cx="4954187" cy="4310743"/>
-            <wp:effectExtent l="0" t="0" r="0" b="0"/>
-            <wp:docPr id="8" name="Obrázok 8"/>
-            <wp:cNvGraphicFramePr>
-              <a:graphicFrameLocks xmlns:a="http://schemas.openxmlformats.org/drawingml/2006/main" noChangeAspect="1"/>
-            </wp:cNvGraphicFramePr>
-            <a:graphic xmlns:a="http://schemas.openxmlformats.org/drawingml/2006/main">
-              <a:graphicData uri="http://schemas.openxmlformats.org/drawingml/2006/picture">
-                <pic:pic xmlns:pic="http://schemas.openxmlformats.org/drawingml/2006/picture">
-                  <pic:nvPicPr>
-                    <pic:cNvPr id="0" name="Picture 8"/>
-                    <pic:cNvPicPr>
-                      <a:picLocks noChangeAspect="1" noChangeArrowheads="1"/>
-                    </pic:cNvPicPr>
-                  </pic:nvPicPr>
-                  <pic:blipFill>
-                    <a:blip r:embed="rId8">
-                      <a:extLst>
-                        <a:ext uri="{28A0092B-C50C-407E-A947-70E740481C1C}">
-                          <a14:useLocalDpi xmlns:a14="http://schemas.microsoft.com/office/drawing/2010/main" val="0"/>
-                        </a:ext>
-                      </a:extLst>
-                    </a:blip>
-                    <a:srcRect/>
-                    <a:stretch>
-                      <a:fillRect/>
-                    </a:stretch>
-                  </pic:blipFill>
-                  <pic:spPr bwMode="auto">
-                    <a:xfrm>
-                      <a:off x="0" y="0"/>
-                      <a:ext cx="4968878" cy="4323526"/>
-                    </a:xfrm>
-                    <a:prstGeom prst="rect">
-                      <a:avLst/>
-                    </a:prstGeom>
-                    <a:noFill/>
-                    <a:ln>
-                      <a:noFill/>
-                    </a:ln>
-                  </pic:spPr>
-                </pic:pic>
-              </a:graphicData>
-            </a:graphic>
-          </wp:inline>
-        </w:drawing>
-      </w:r>
     </w:p>
     <w:p>
       <w:pPr>
         <w:pStyle w:val="Nadpis3"/>
         <w:ind w:firstLine="567"/>
-      </w:pPr>
-      <w:r>
-        <w:lastRenderedPageBreak/>
+        <w:rPr>
+          <w:sz w:val="28"/>
+          <w:szCs w:val="28"/>
+        </w:rPr>
+      </w:pPr>
+      <w:r>
+        <w:rPr>
+          <w:sz w:val="28"/>
+          <w:szCs w:val="28"/>
+        </w:rPr>
         <w:t>50 epoch</w:t>
       </w:r>
     </w:p>
@@ -754,7 +1197,7 @@
                     </pic:cNvPicPr>
                   </pic:nvPicPr>
                   <pic:blipFill>
-                    <a:blip r:embed="rId9">
+                    <a:blip r:embed="rId11">
                       <a:extLst>
                         <a:ext uri="{28A0092B-C50C-407E-A947-70E740481C1C}">
                           <a14:useLocalDpi xmlns:a14="http://schemas.microsoft.com/office/drawing/2010/main" val="0"/>
@@ -794,7 +1237,13 @@
         </w:rPr>
       </w:pPr>
       <w:r>
-        <w:t>Obr. 2 - Výpis z konzoly. Presnosť modelu po 50 epochách je 83</w:t>
+        <w:t xml:space="preserve">Obr. </w:t>
+      </w:r>
+      <w:r>
+        <w:t>3</w:t>
+      </w:r>
+      <w:r>
+        <w:t xml:space="preserve"> - Výpis z konzoly. Presnosť modelu po 50 epochách je 83</w:t>
       </w:r>
       <w:r>
         <w:rPr>
@@ -803,6 +1252,9 @@
         <w:t>%</w:t>
       </w:r>
     </w:p>
+    <w:p/>
+    <w:p/>
+    <w:p/>
     <w:p>
       <w:pPr>
         <w:rPr>
@@ -810,6 +1262,7 @@
         </w:rPr>
       </w:pPr>
       <w:r>
+        <w:lastRenderedPageBreak/>
         <w:t xml:space="preserve">Príklady </w:t>
       </w:r>
       <w:r>
@@ -829,75 +1282,21 @@
           <w:noProof/>
         </w:rPr>
       </w:pPr>
-      <w:r>
+    </w:p>
+    <w:p>
+      <w:pPr>
+        <w:jc w:val="center"/>
         <w:rPr>
           <w:noProof/>
         </w:rPr>
+      </w:pPr>
+      <w:r>
+        <w:rPr>
+          <w:noProof/>
+        </w:rPr>
         <w:drawing>
-          <wp:inline distT="0" distB="0" distL="0" distR="0" wp14:anchorId="5117CA0A" wp14:editId="18AECBF6">
-            <wp:extent cx="3906981" cy="4460110"/>
-            <wp:effectExtent l="0" t="0" r="0" b="0"/>
-            <wp:docPr id="14" name="Obrázok 14"/>
-            <wp:cNvGraphicFramePr>
-              <a:graphicFrameLocks xmlns:a="http://schemas.openxmlformats.org/drawingml/2006/main" noChangeAspect="1"/>
-            </wp:cNvGraphicFramePr>
-            <a:graphic xmlns:a="http://schemas.openxmlformats.org/drawingml/2006/main">
-              <a:graphicData uri="http://schemas.openxmlformats.org/drawingml/2006/picture">
-                <pic:pic xmlns:pic="http://schemas.openxmlformats.org/drawingml/2006/picture">
-                  <pic:nvPicPr>
-                    <pic:cNvPr id="0" name="Picture 14"/>
-                    <pic:cNvPicPr>
-                      <a:picLocks noChangeAspect="1" noChangeArrowheads="1"/>
-                    </pic:cNvPicPr>
-                  </pic:nvPicPr>
-                  <pic:blipFill>
-                    <a:blip r:embed="rId10">
-                      <a:extLst>
-                        <a:ext uri="{28A0092B-C50C-407E-A947-70E740481C1C}">
-                          <a14:useLocalDpi xmlns:a14="http://schemas.microsoft.com/office/drawing/2010/main" val="0"/>
-                        </a:ext>
-                      </a:extLst>
-                    </a:blip>
-                    <a:srcRect/>
-                    <a:stretch>
-                      <a:fillRect/>
-                    </a:stretch>
-                  </pic:blipFill>
-                  <pic:spPr bwMode="auto">
-                    <a:xfrm>
-                      <a:off x="0" y="0"/>
-                      <a:ext cx="3914569" cy="4468772"/>
-                    </a:xfrm>
-                    <a:prstGeom prst="rect">
-                      <a:avLst/>
-                    </a:prstGeom>
-                    <a:noFill/>
-                    <a:ln>
-                      <a:noFill/>
-                    </a:ln>
-                  </pic:spPr>
-                </pic:pic>
-              </a:graphicData>
-            </a:graphic>
-          </wp:inline>
-        </w:drawing>
-      </w:r>
-    </w:p>
-    <w:p>
-      <w:pPr>
-        <w:jc w:val="center"/>
-        <w:rPr>
-          <w:noProof/>
-        </w:rPr>
-      </w:pPr>
-      <w:r>
-        <w:rPr>
-          <w:noProof/>
-        </w:rPr>
-        <w:lastRenderedPageBreak/>
-        <w:drawing>
-          <wp:inline distT="0" distB="0" distL="0" distR="0" wp14:anchorId="15FD439B" wp14:editId="30173F3E">
-            <wp:extent cx="4738255" cy="4122857"/>
+          <wp:inline distT="0" distB="0" distL="0" distR="0" wp14:anchorId="15FD439B" wp14:editId="2AAB22E5">
+            <wp:extent cx="4389646" cy="3819525"/>
             <wp:effectExtent l="0" t="0" r="0" b="0"/>
             <wp:docPr id="13" name="Obrázok 13"/>
             <wp:cNvGraphicFramePr>
@@ -908,64 +1307,6 @@
                 <pic:pic xmlns:pic="http://schemas.openxmlformats.org/drawingml/2006/picture">
                   <pic:nvPicPr>
                     <pic:cNvPr id="0" name="Picture 13"/>
-                    <pic:cNvPicPr>
-                      <a:picLocks noChangeAspect="1" noChangeArrowheads="1"/>
-                    </pic:cNvPicPr>
-                  </pic:nvPicPr>
-                  <pic:blipFill>
-                    <a:blip r:embed="rId11">
-                      <a:extLst>
-                        <a:ext uri="{28A0092B-C50C-407E-A947-70E740481C1C}">
-                          <a14:useLocalDpi xmlns:a14="http://schemas.microsoft.com/office/drawing/2010/main" val="0"/>
-                        </a:ext>
-                      </a:extLst>
-                    </a:blip>
-                    <a:srcRect/>
-                    <a:stretch>
-                      <a:fillRect/>
-                    </a:stretch>
-                  </pic:blipFill>
-                  <pic:spPr bwMode="auto">
-                    <a:xfrm>
-                      <a:off x="0" y="0"/>
-                      <a:ext cx="4741125" cy="4125355"/>
-                    </a:xfrm>
-                    <a:prstGeom prst="rect">
-                      <a:avLst/>
-                    </a:prstGeom>
-                    <a:noFill/>
-                    <a:ln>
-                      <a:noFill/>
-                    </a:ln>
-                  </pic:spPr>
-                </pic:pic>
-              </a:graphicData>
-            </a:graphic>
-          </wp:inline>
-        </w:drawing>
-      </w:r>
-    </w:p>
-    <w:p>
-      <w:pPr>
-        <w:jc w:val="center"/>
-      </w:pPr>
-      <w:r>
-        <w:rPr>
-          <w:noProof/>
-        </w:rPr>
-        <w:drawing>
-          <wp:inline distT="0" distB="0" distL="0" distR="0" wp14:anchorId="5691C72F" wp14:editId="0A81A66D">
-            <wp:extent cx="4809506" cy="4184854"/>
-            <wp:effectExtent l="0" t="0" r="0" b="0"/>
-            <wp:docPr id="12" name="Obrázok 12"/>
-            <wp:cNvGraphicFramePr>
-              <a:graphicFrameLocks xmlns:a="http://schemas.openxmlformats.org/drawingml/2006/main" noChangeAspect="1"/>
-            </wp:cNvGraphicFramePr>
-            <a:graphic xmlns:a="http://schemas.openxmlformats.org/drawingml/2006/main">
-              <a:graphicData uri="http://schemas.openxmlformats.org/drawingml/2006/picture">
-                <pic:pic xmlns:pic="http://schemas.openxmlformats.org/drawingml/2006/picture">
-                  <pic:nvPicPr>
-                    <pic:cNvPr id="0" name="Picture 12"/>
                     <pic:cNvPicPr>
                       <a:picLocks noChangeAspect="1" noChangeArrowheads="1"/>
                     </pic:cNvPicPr>
@@ -986,7 +1327,7 @@
                   <pic:spPr bwMode="auto">
                     <a:xfrm>
                       <a:off x="0" y="0"/>
-                      <a:ext cx="4814071" cy="4188826"/>
+                      <a:ext cx="4394787" cy="3823998"/>
                     </a:xfrm>
                     <a:prstGeom prst="rect">
                       <a:avLst/>
@@ -1007,16 +1348,20 @@
       <w:pPr>
         <w:jc w:val="center"/>
       </w:pPr>
+    </w:p>
+    <w:p>
+      <w:pPr>
+        <w:jc w:val="center"/>
+      </w:pPr>
       <w:r>
         <w:rPr>
           <w:noProof/>
         </w:rPr>
-        <w:lastRenderedPageBreak/>
         <w:drawing>
-          <wp:inline distT="0" distB="0" distL="0" distR="0" wp14:anchorId="76973A1D" wp14:editId="0051E7BA">
-            <wp:extent cx="4857007" cy="4226186"/>
-            <wp:effectExtent l="0" t="0" r="0" b="0"/>
-            <wp:docPr id="11" name="Obrázok 11"/>
+          <wp:inline distT="0" distB="0" distL="0" distR="0" wp14:anchorId="1BC3AF38" wp14:editId="3A92FB00">
+            <wp:extent cx="4475166" cy="3893938"/>
+            <wp:effectExtent l="0" t="0" r="1905" b="0"/>
+            <wp:docPr id="10" name="Obrázok 10"/>
             <wp:cNvGraphicFramePr>
               <a:graphicFrameLocks xmlns:a="http://schemas.openxmlformats.org/drawingml/2006/main" noChangeAspect="1"/>
             </wp:cNvGraphicFramePr>
@@ -1024,7 +1369,7 @@
               <a:graphicData uri="http://schemas.openxmlformats.org/drawingml/2006/picture">
                 <pic:pic xmlns:pic="http://schemas.openxmlformats.org/drawingml/2006/picture">
                   <pic:nvPicPr>
-                    <pic:cNvPr id="0" name="Picture 11"/>
+                    <pic:cNvPr id="0" name="Picture 10"/>
                     <pic:cNvPicPr>
                       <a:picLocks noChangeAspect="1" noChangeArrowheads="1"/>
                     </pic:cNvPicPr>
@@ -1045,7 +1390,7 @@
                   <pic:spPr bwMode="auto">
                     <a:xfrm>
                       <a:off x="0" y="0"/>
-                      <a:ext cx="4861060" cy="4229713"/>
+                      <a:ext cx="4483684" cy="3901349"/>
                     </a:xfrm>
                     <a:prstGeom prst="rect">
                       <a:avLst/>
@@ -1061,59 +1406,6 @@
           </wp:inline>
         </w:drawing>
       </w:r>
-      <w:r>
-        <w:rPr>
-          <w:noProof/>
-        </w:rPr>
-        <w:drawing>
-          <wp:inline distT="0" distB="0" distL="0" distR="0" wp14:anchorId="1BC3AF38" wp14:editId="694CB485">
-            <wp:extent cx="4808937" cy="4184359"/>
-            <wp:effectExtent l="0" t="0" r="0" b="0"/>
-            <wp:docPr id="10" name="Obrázok 10"/>
-            <wp:cNvGraphicFramePr>
-              <a:graphicFrameLocks xmlns:a="http://schemas.openxmlformats.org/drawingml/2006/main" noChangeAspect="1"/>
-            </wp:cNvGraphicFramePr>
-            <a:graphic xmlns:a="http://schemas.openxmlformats.org/drawingml/2006/main">
-              <a:graphicData uri="http://schemas.openxmlformats.org/drawingml/2006/picture">
-                <pic:pic xmlns:pic="http://schemas.openxmlformats.org/drawingml/2006/picture">
-                  <pic:nvPicPr>
-                    <pic:cNvPr id="0" name="Picture 10"/>
-                    <pic:cNvPicPr>
-                      <a:picLocks noChangeAspect="1" noChangeArrowheads="1"/>
-                    </pic:cNvPicPr>
-                  </pic:nvPicPr>
-                  <pic:blipFill>
-                    <a:blip r:embed="rId14">
-                      <a:extLst>
-                        <a:ext uri="{28A0092B-C50C-407E-A947-70E740481C1C}">
-                          <a14:useLocalDpi xmlns:a14="http://schemas.microsoft.com/office/drawing/2010/main" val="0"/>
-                        </a:ext>
-                      </a:extLst>
-                    </a:blip>
-                    <a:srcRect/>
-                    <a:stretch>
-                      <a:fillRect/>
-                    </a:stretch>
-                  </pic:blipFill>
-                  <pic:spPr bwMode="auto">
-                    <a:xfrm>
-                      <a:off x="0" y="0"/>
-                      <a:ext cx="4815973" cy="4190482"/>
-                    </a:xfrm>
-                    <a:prstGeom prst="rect">
-                      <a:avLst/>
-                    </a:prstGeom>
-                    <a:noFill/>
-                    <a:ln>
-                      <a:noFill/>
-                    </a:ln>
-                  </pic:spPr>
-                </pic:pic>
-              </a:graphicData>
-            </a:graphic>
-          </wp:inline>
-        </w:drawing>
-      </w:r>
     </w:p>
     <w:p>
       <w:pPr>
@@ -1126,7 +1418,6 @@
         <w:spacing w:before="120" w:after="120"/>
       </w:pPr>
       <w:r>
-        <w:lastRenderedPageBreak/>
         <w:t>Záver</w:t>
       </w:r>
     </w:p>
@@ -1187,7 +1478,23 @@
           <w:sz w:val="24"/>
           <w:szCs w:val="24"/>
         </w:rPr>
-        <w:t xml:space="preserve">. Presnosť by sa dala zvýšiť napríklad pridaním ďalších obrázkov do trénovacieho </w:t>
+        <w:t xml:space="preserve">. Presnosť by sa dala zvýšiť napríklad pridaním ďalších obrázkov do </w:t>
+      </w:r>
+      <w:proofErr w:type="spellStart"/>
+      <w:r>
+        <w:rPr>
+          <w:sz w:val="24"/>
+          <w:szCs w:val="24"/>
+        </w:rPr>
+        <w:t>trénovacieho</w:t>
+      </w:r>
+      <w:proofErr w:type="spellEnd"/>
+      <w:r>
+        <w:rPr>
+          <w:sz w:val="24"/>
+          <w:szCs w:val="24"/>
+        </w:rPr>
+        <w:t xml:space="preserve"> </w:t>
       </w:r>
       <w:r>
         <w:rPr>
@@ -1201,8 +1508,320 @@
           <w:sz w:val="24"/>
           <w:szCs w:val="24"/>
         </w:rPr>
+        <w:t xml:space="preserve"> alebo rovnomernejším rozdelením obrázkov</w:t>
+      </w:r>
+      <w:r>
+        <w:rPr>
+          <w:sz w:val="24"/>
+          <w:szCs w:val="24"/>
+        </w:rPr>
         <w:t>.</w:t>
       </w:r>
+      <w:r>
+        <w:rPr>
+          <w:sz w:val="24"/>
+          <w:szCs w:val="24"/>
+        </w:rPr>
+        <w:t xml:space="preserve"> Výsledky sú uvedené v tabuľke:</w:t>
+      </w:r>
+    </w:p>
+    <w:tbl>
+      <w:tblPr>
+        <w:tblStyle w:val="Tabukasmriekou1svetlzvraznenie1"/>
+        <w:tblW w:w="0" w:type="auto"/>
+        <w:tblLook w:val="04A0" w:firstRow="1" w:lastRow="0" w:firstColumn="1" w:lastColumn="0" w:noHBand="0" w:noVBand="1"/>
+      </w:tblPr>
+      <w:tblGrid>
+        <w:gridCol w:w="2265"/>
+        <w:gridCol w:w="2265"/>
+        <w:gridCol w:w="2266"/>
+        <w:gridCol w:w="2266"/>
+      </w:tblGrid>
+      <w:tr>
+        <w:trPr>
+          <w:cnfStyle w:val="100000000000" w:firstRow="1" w:lastRow="0" w:firstColumn="0" w:lastColumn="0" w:oddVBand="0" w:evenVBand="0" w:oddHBand="0" w:evenHBand="0" w:firstRowFirstColumn="0" w:firstRowLastColumn="0" w:lastRowFirstColumn="0" w:lastRowLastColumn="0"/>
+        </w:trPr>
+        <w:tc>
+          <w:tcPr>
+            <w:cnfStyle w:val="001000000000" w:firstRow="0" w:lastRow="0" w:firstColumn="1" w:lastColumn="0" w:oddVBand="0" w:evenVBand="0" w:oddHBand="0" w:evenHBand="0" w:firstRowFirstColumn="0" w:firstRowLastColumn="0" w:lastRowFirstColumn="0" w:lastRowLastColumn="0"/>
+            <w:tcW w:w="2265" w:type="dxa"/>
+          </w:tcPr>
+          <w:p>
+            <w:pPr>
+              <w:jc w:val="center"/>
+              <w:rPr>
+                <w:sz w:val="24"/>
+                <w:szCs w:val="24"/>
+              </w:rPr>
+            </w:pPr>
+          </w:p>
+        </w:tc>
+        <w:tc>
+          <w:tcPr>
+            <w:tcW w:w="2265" w:type="dxa"/>
+          </w:tcPr>
+          <w:p>
+            <w:pPr>
+              <w:jc w:val="center"/>
+              <w:cnfStyle w:val="100000000000" w:firstRow="1" w:lastRow="0" w:firstColumn="0" w:lastColumn="0" w:oddVBand="0" w:evenVBand="0" w:oddHBand="0" w:evenHBand="0" w:firstRowFirstColumn="0" w:firstRowLastColumn="0" w:lastRowFirstColumn="0" w:lastRowLastColumn="0"/>
+              <w:rPr>
+                <w:sz w:val="24"/>
+                <w:szCs w:val="24"/>
+              </w:rPr>
+            </w:pPr>
+            <w:r>
+              <w:rPr>
+                <w:sz w:val="24"/>
+                <w:szCs w:val="24"/>
+              </w:rPr>
+              <w:t>5 epoch</w:t>
+            </w:r>
+          </w:p>
+        </w:tc>
+        <w:tc>
+          <w:tcPr>
+            <w:tcW w:w="2266" w:type="dxa"/>
+          </w:tcPr>
+          <w:p>
+            <w:pPr>
+              <w:jc w:val="center"/>
+              <w:cnfStyle w:val="100000000000" w:firstRow="1" w:lastRow="0" w:firstColumn="0" w:lastColumn="0" w:oddVBand="0" w:evenVBand="0" w:oddHBand="0" w:evenHBand="0" w:firstRowFirstColumn="0" w:firstRowLastColumn="0" w:lastRowFirstColumn="0" w:lastRowLastColumn="0"/>
+              <w:rPr>
+                <w:sz w:val="24"/>
+                <w:szCs w:val="24"/>
+              </w:rPr>
+            </w:pPr>
+            <w:r>
+              <w:rPr>
+                <w:sz w:val="24"/>
+                <w:szCs w:val="24"/>
+              </w:rPr>
+              <w:t>15 epoch</w:t>
+            </w:r>
+          </w:p>
+        </w:tc>
+        <w:tc>
+          <w:tcPr>
+            <w:tcW w:w="2266" w:type="dxa"/>
+          </w:tcPr>
+          <w:p>
+            <w:pPr>
+              <w:jc w:val="center"/>
+              <w:cnfStyle w:val="100000000000" w:firstRow="1" w:lastRow="0" w:firstColumn="0" w:lastColumn="0" w:oddVBand="0" w:evenVBand="0" w:oddHBand="0" w:evenHBand="0" w:firstRowFirstColumn="0" w:firstRowLastColumn="0" w:lastRowFirstColumn="0" w:lastRowLastColumn="0"/>
+              <w:rPr>
+                <w:sz w:val="24"/>
+                <w:szCs w:val="24"/>
+              </w:rPr>
+            </w:pPr>
+            <w:r>
+              <w:rPr>
+                <w:sz w:val="24"/>
+                <w:szCs w:val="24"/>
+              </w:rPr>
+              <w:t>50 epoch</w:t>
+            </w:r>
+          </w:p>
+        </w:tc>
+      </w:tr>
+      <w:tr>
+        <w:tc>
+          <w:tcPr>
+            <w:cnfStyle w:val="001000000000" w:firstRow="0" w:lastRow="0" w:firstColumn="1" w:lastColumn="0" w:oddVBand="0" w:evenVBand="0" w:oddHBand="0" w:evenHBand="0" w:firstRowFirstColumn="0" w:firstRowLastColumn="0" w:lastRowFirstColumn="0" w:lastRowLastColumn="0"/>
+            <w:tcW w:w="2265" w:type="dxa"/>
+          </w:tcPr>
+          <w:p>
+            <w:pPr>
+              <w:jc w:val="center"/>
+              <w:rPr>
+                <w:sz w:val="24"/>
+                <w:szCs w:val="24"/>
+              </w:rPr>
+            </w:pPr>
+            <w:r>
+              <w:rPr>
+                <w:sz w:val="24"/>
+                <w:szCs w:val="24"/>
+              </w:rPr>
+              <w:t>Presnosť modelu</w:t>
+            </w:r>
+          </w:p>
+        </w:tc>
+        <w:tc>
+          <w:tcPr>
+            <w:tcW w:w="2265" w:type="dxa"/>
+          </w:tcPr>
+          <w:p>
+            <w:pPr>
+              <w:jc w:val="center"/>
+              <w:cnfStyle w:val="000000000000" w:firstRow="0" w:lastRow="0" w:firstColumn="0" w:lastColumn="0" w:oddVBand="0" w:evenVBand="0" w:oddHBand="0" w:evenHBand="0" w:firstRowFirstColumn="0" w:firstRowLastColumn="0" w:lastRowFirstColumn="0" w:lastRowLastColumn="0"/>
+              <w:rPr>
+                <w:sz w:val="24"/>
+                <w:szCs w:val="24"/>
+              </w:rPr>
+            </w:pPr>
+            <w:r>
+              <w:rPr>
+                <w:sz w:val="24"/>
+                <w:szCs w:val="24"/>
+              </w:rPr>
+              <w:t>72 %</w:t>
+            </w:r>
+          </w:p>
+        </w:tc>
+        <w:tc>
+          <w:tcPr>
+            <w:tcW w:w="2266" w:type="dxa"/>
+          </w:tcPr>
+          <w:p>
+            <w:pPr>
+              <w:jc w:val="center"/>
+              <w:cnfStyle w:val="000000000000" w:firstRow="0" w:lastRow="0" w:firstColumn="0" w:lastColumn="0" w:oddVBand="0" w:evenVBand="0" w:oddHBand="0" w:evenHBand="0" w:firstRowFirstColumn="0" w:firstRowLastColumn="0" w:lastRowFirstColumn="0" w:lastRowLastColumn="0"/>
+              <w:rPr>
+                <w:sz w:val="24"/>
+                <w:szCs w:val="24"/>
+              </w:rPr>
+            </w:pPr>
+            <w:r>
+              <w:rPr>
+                <w:sz w:val="24"/>
+                <w:szCs w:val="24"/>
+              </w:rPr>
+              <w:t>77 %</w:t>
+            </w:r>
+          </w:p>
+        </w:tc>
+        <w:tc>
+          <w:tcPr>
+            <w:tcW w:w="2266" w:type="dxa"/>
+          </w:tcPr>
+          <w:p>
+            <w:pPr>
+              <w:jc w:val="center"/>
+              <w:cnfStyle w:val="000000000000" w:firstRow="0" w:lastRow="0" w:firstColumn="0" w:lastColumn="0" w:oddVBand="0" w:evenVBand="0" w:oddHBand="0" w:evenHBand="0" w:firstRowFirstColumn="0" w:firstRowLastColumn="0" w:lastRowFirstColumn="0" w:lastRowLastColumn="0"/>
+              <w:rPr>
+                <w:sz w:val="24"/>
+                <w:szCs w:val="24"/>
+                <w:lang w:val="en-US"/>
+              </w:rPr>
+            </w:pPr>
+            <w:r>
+              <w:rPr>
+                <w:sz w:val="24"/>
+                <w:szCs w:val="24"/>
+              </w:rPr>
+              <w:t xml:space="preserve">82 </w:t>
+            </w:r>
+            <w:r>
+              <w:rPr>
+                <w:sz w:val="24"/>
+                <w:szCs w:val="24"/>
+                <w:lang w:val="en-US"/>
+              </w:rPr>
+              <w:t>%</w:t>
+            </w:r>
+          </w:p>
+        </w:tc>
+      </w:tr>
+      <w:tr>
+        <w:tc>
+          <w:tcPr>
+            <w:cnfStyle w:val="001000000000" w:firstRow="0" w:lastRow="0" w:firstColumn="1" w:lastColumn="0" w:oddVBand="0" w:evenVBand="0" w:oddHBand="0" w:evenHBand="0" w:firstRowFirstColumn="0" w:firstRowLastColumn="0" w:lastRowFirstColumn="0" w:lastRowLastColumn="0"/>
+            <w:tcW w:w="2265" w:type="dxa"/>
+          </w:tcPr>
+          <w:p>
+            <w:pPr>
+              <w:jc w:val="center"/>
+              <w:rPr>
+                <w:sz w:val="24"/>
+                <w:szCs w:val="24"/>
+              </w:rPr>
+            </w:pPr>
+            <w:r>
+              <w:rPr>
+                <w:sz w:val="24"/>
+                <w:szCs w:val="24"/>
+              </w:rPr>
+              <w:t>Čas trénovania</w:t>
+            </w:r>
+          </w:p>
+        </w:tc>
+        <w:tc>
+          <w:tcPr>
+            <w:tcW w:w="2265" w:type="dxa"/>
+          </w:tcPr>
+          <w:p>
+            <w:pPr>
+              <w:jc w:val="center"/>
+              <w:cnfStyle w:val="000000000000" w:firstRow="0" w:lastRow="0" w:firstColumn="0" w:lastColumn="0" w:oddVBand="0" w:evenVBand="0" w:oddHBand="0" w:evenHBand="0" w:firstRowFirstColumn="0" w:firstRowLastColumn="0" w:lastRowFirstColumn="0" w:lastRowLastColumn="0"/>
+              <w:rPr>
+                <w:sz w:val="24"/>
+                <w:szCs w:val="24"/>
+              </w:rPr>
+            </w:pPr>
+            <w:r>
+              <w:rPr>
+                <w:sz w:val="24"/>
+                <w:szCs w:val="24"/>
+              </w:rPr>
+              <w:t>5m 39s</w:t>
+            </w:r>
+          </w:p>
+        </w:tc>
+        <w:tc>
+          <w:tcPr>
+            <w:tcW w:w="2266" w:type="dxa"/>
+          </w:tcPr>
+          <w:p>
+            <w:pPr>
+              <w:jc w:val="center"/>
+              <w:cnfStyle w:val="000000000000" w:firstRow="0" w:lastRow="0" w:firstColumn="0" w:lastColumn="0" w:oddVBand="0" w:evenVBand="0" w:oddHBand="0" w:evenHBand="0" w:firstRowFirstColumn="0" w:firstRowLastColumn="0" w:lastRowFirstColumn="0" w:lastRowLastColumn="0"/>
+              <w:rPr>
+                <w:sz w:val="24"/>
+                <w:szCs w:val="24"/>
+              </w:rPr>
+            </w:pPr>
+            <w:r>
+              <w:rPr>
+                <w:sz w:val="24"/>
+                <w:szCs w:val="24"/>
+              </w:rPr>
+              <w:t>16m 29s</w:t>
+            </w:r>
+          </w:p>
+        </w:tc>
+        <w:tc>
+          <w:tcPr>
+            <w:tcW w:w="2266" w:type="dxa"/>
+          </w:tcPr>
+          <w:p>
+            <w:pPr>
+              <w:jc w:val="center"/>
+              <w:cnfStyle w:val="000000000000" w:firstRow="0" w:lastRow="0" w:firstColumn="0" w:lastColumn="0" w:oddVBand="0" w:evenVBand="0" w:oddHBand="0" w:evenHBand="0" w:firstRowFirstColumn="0" w:firstRowLastColumn="0" w:lastRowFirstColumn="0" w:lastRowLastColumn="0"/>
+              <w:rPr>
+                <w:sz w:val="24"/>
+                <w:szCs w:val="24"/>
+              </w:rPr>
+            </w:pPr>
+            <w:r>
+              <w:rPr>
+                <w:sz w:val="24"/>
+                <w:szCs w:val="24"/>
+              </w:rPr>
+              <w:t>55m 25s</w:t>
+            </w:r>
+          </w:p>
+        </w:tc>
+      </w:tr>
+    </w:tbl>
+    <w:p>
+      <w:pPr>
+        <w:ind w:firstLine="567"/>
+        <w:jc w:val="both"/>
+        <w:rPr>
+          <w:sz w:val="24"/>
+          <w:szCs w:val="24"/>
+        </w:rPr>
+      </w:pPr>
       <w:r>
         <w:rPr>
           <w:sz w:val="24"/>
@@ -1226,6 +1845,127 @@
     </w:sectPr>
   </w:body>
 </w:document>
+</file>
+
+<file path=word/numbering.xml><?xml version="1.0" encoding="utf-8"?>
+<w:numbering xmlns:wpc="http://schemas.microsoft.com/office/word/2010/wordprocessingCanvas" xmlns:cx="http://schemas.microsoft.com/office/drawing/2014/chartex" xmlns:cx1="http://schemas.microsoft.com/office/drawing/2015/9/8/chartex" xmlns:cx2="http://schemas.microsoft.com/office/drawing/2015/10/21/chartex" xmlns:cx3="http://schemas.microsoft.com/office/drawing/2016/5/9/chartex" xmlns:cx4="http://schemas.microsoft.com/office/drawing/2016/5/10/chartex" xmlns:cx5="http://schemas.microsoft.com/office/drawing/2016/5/11/chartex" xmlns:cx6="http://schemas.microsoft.com/office/drawing/2016/5/12/chartex" xmlns:cx7="http://schemas.microsoft.com/office/drawing/2016/5/13/chartex" xmlns:cx8="http://schemas.microsoft.com/office/drawing/2016/5/14/chartex" xmlns:mc="http://schemas.openxmlformats.org/markup-compatibility/2006" xmlns:aink="http://schemas.microsoft.com/office/drawing/2016/ink" xmlns:am3d="http://schemas.microsoft.com/office/drawing/2017/model3d" xmlns:o="urn:schemas-microsoft-com:office:office" xmlns:oel="http://schemas.microsoft.com/office/2019/extlst" xmlns:r="http://schemas.openxmlformats.org/officeDocument/2006/relationships" xmlns:m="http://schemas.openxmlformats.org/officeDocument/2006/math" xmlns:v="urn:schemas-microsoft-com:vml" xmlns:wp14="http://schemas.microsoft.com/office/word/2010/wordprocessingDrawing" xmlns:wp="http://schemas.openxmlformats.org/drawingml/2006/wordprocessingDrawing" xmlns:w10="urn:schemas-microsoft-com:office:word" xmlns:w="http://schemas.openxmlformats.org/wordprocessingml/2006/main" xmlns:w14="http://schemas.microsoft.com/office/word/2010/wordml" xmlns:w15="http://schemas.microsoft.com/office/word/2012/wordml" xmlns:w16cex="http://schemas.microsoft.com/office/word/2018/wordml/cex" xmlns:w16cid="http://schemas.microsoft.com/office/word/2016/wordml/cid" xmlns:w16="http://schemas.microsoft.com/office/word/2018/wordml" xmlns:w16sdtdh="http://schemas.microsoft.com/office/word/2020/wordml/sdtdatahash" xmlns:w16se="http://schemas.microsoft.com/office/word/2015/wordml/symex" xmlns:wpg="http://schemas.microsoft.com/office/word/2010/wordprocessingGroup" xmlns:wpi="http://schemas.microsoft.com/office/word/2010/wordprocessingInk" xmlns:wne="http://schemas.microsoft.com/office/word/2006/wordml" xmlns:wps="http://schemas.microsoft.com/office/word/2010/wordprocessingShape" mc:Ignorable="w14 w15 w16se w16cid w16 w16cex w16sdtdh wp14">
+  <w:abstractNum w:abstractNumId="0" w15:restartNumberingAfterBreak="0">
+    <w:nsid w:val="0D773B19"/>
+    <w:multiLevelType w:val="hybridMultilevel"/>
+    <w:tmpl w:val="F1B6522E"/>
+    <w:lvl w:ilvl="0" w:tplc="041B0001">
+      <w:start w:val="1"/>
+      <w:numFmt w:val="bullet"/>
+      <w:lvlText w:val=""/>
+      <w:lvlJc w:val="left"/>
+      <w:pPr>
+        <w:ind w:left="1429" w:hanging="360"/>
+      </w:pPr>
+      <w:rPr>
+        <w:rFonts w:ascii="Symbol" w:hAnsi="Symbol" w:hint="default"/>
+      </w:rPr>
+    </w:lvl>
+    <w:lvl w:ilvl="1" w:tplc="041B0003" w:tentative="1">
+      <w:start w:val="1"/>
+      <w:numFmt w:val="bullet"/>
+      <w:lvlText w:val="o"/>
+      <w:lvlJc w:val="left"/>
+      <w:pPr>
+        <w:ind w:left="2149" w:hanging="360"/>
+      </w:pPr>
+      <w:rPr>
+        <w:rFonts w:ascii="Courier New" w:hAnsi="Courier New" w:cs="Courier New" w:hint="default"/>
+      </w:rPr>
+    </w:lvl>
+    <w:lvl w:ilvl="2" w:tplc="041B0005" w:tentative="1">
+      <w:start w:val="1"/>
+      <w:numFmt w:val="bullet"/>
+      <w:lvlText w:val=""/>
+      <w:lvlJc w:val="left"/>
+      <w:pPr>
+        <w:ind w:left="2869" w:hanging="360"/>
+      </w:pPr>
+      <w:rPr>
+        <w:rFonts w:ascii="Wingdings" w:hAnsi="Wingdings" w:hint="default"/>
+      </w:rPr>
+    </w:lvl>
+    <w:lvl w:ilvl="3" w:tplc="041B0001" w:tentative="1">
+      <w:start w:val="1"/>
+      <w:numFmt w:val="bullet"/>
+      <w:lvlText w:val=""/>
+      <w:lvlJc w:val="left"/>
+      <w:pPr>
+        <w:ind w:left="3589" w:hanging="360"/>
+      </w:pPr>
+      <w:rPr>
+        <w:rFonts w:ascii="Symbol" w:hAnsi="Symbol" w:hint="default"/>
+      </w:rPr>
+    </w:lvl>
+    <w:lvl w:ilvl="4" w:tplc="041B0003" w:tentative="1">
+      <w:start w:val="1"/>
+      <w:numFmt w:val="bullet"/>
+      <w:lvlText w:val="o"/>
+      <w:lvlJc w:val="left"/>
+      <w:pPr>
+        <w:ind w:left="4309" w:hanging="360"/>
+      </w:pPr>
+      <w:rPr>
+        <w:rFonts w:ascii="Courier New" w:hAnsi="Courier New" w:cs="Courier New" w:hint="default"/>
+      </w:rPr>
+    </w:lvl>
+    <w:lvl w:ilvl="5" w:tplc="041B0005" w:tentative="1">
+      <w:start w:val="1"/>
+      <w:numFmt w:val="bullet"/>
+      <w:lvlText w:val=""/>
+      <w:lvlJc w:val="left"/>
+      <w:pPr>
+        <w:ind w:left="5029" w:hanging="360"/>
+      </w:pPr>
+      <w:rPr>
+        <w:rFonts w:ascii="Wingdings" w:hAnsi="Wingdings" w:hint="default"/>
+      </w:rPr>
+    </w:lvl>
+    <w:lvl w:ilvl="6" w:tplc="041B0001" w:tentative="1">
+      <w:start w:val="1"/>
+      <w:numFmt w:val="bullet"/>
+      <w:lvlText w:val=""/>
+      <w:lvlJc w:val="left"/>
+      <w:pPr>
+        <w:ind w:left="5749" w:hanging="360"/>
+      </w:pPr>
+      <w:rPr>
+        <w:rFonts w:ascii="Symbol" w:hAnsi="Symbol" w:hint="default"/>
+      </w:rPr>
+    </w:lvl>
+    <w:lvl w:ilvl="7" w:tplc="041B0003" w:tentative="1">
+      <w:start w:val="1"/>
+      <w:numFmt w:val="bullet"/>
+      <w:lvlText w:val="o"/>
+      <w:lvlJc w:val="left"/>
+      <w:pPr>
+        <w:ind w:left="6469" w:hanging="360"/>
+      </w:pPr>
+      <w:rPr>
+        <w:rFonts w:ascii="Courier New" w:hAnsi="Courier New" w:cs="Courier New" w:hint="default"/>
+      </w:rPr>
+    </w:lvl>
+    <w:lvl w:ilvl="8" w:tplc="041B0005" w:tentative="1">
+      <w:start w:val="1"/>
+      <w:numFmt w:val="bullet"/>
+      <w:lvlText w:val=""/>
+      <w:lvlJc w:val="left"/>
+      <w:pPr>
+        <w:ind w:left="7189" w:hanging="360"/>
+      </w:pPr>
+      <w:rPr>
+        <w:rFonts w:ascii="Wingdings" w:hAnsi="Wingdings" w:hint="default"/>
+      </w:rPr>
+    </w:lvl>
+  </w:abstractNum>
+  <w:num w:numId="1" w16cid:durableId="1570070631">
+    <w:abstractNumId w:val="0"/>
+  </w:num>
+</w:numbering>
 </file>
 
 <file path=word/styles.xml><?xml version="1.0" encoding="utf-8"?>
@@ -1626,6 +2366,7 @@
   <w:style w:type="paragraph" w:default="1" w:styleId="Normlny">
     <w:name w:val="Normal"/>
     <w:qFormat/>
+    <w:rsid w:val="00B50BAF"/>
   </w:style>
   <w:style w:type="paragraph" w:styleId="Nadpis2">
     <w:name w:val="heading 2"/>
@@ -1669,6 +2410,28 @@
       <w:color w:val="1F3763" w:themeColor="accent1" w:themeShade="7F"/>
       <w:sz w:val="24"/>
       <w:szCs w:val="24"/>
+    </w:rPr>
+  </w:style>
+  <w:style w:type="paragraph" w:styleId="Nadpis4">
+    <w:name w:val="heading 4"/>
+    <w:basedOn w:val="Normlny"/>
+    <w:next w:val="Normlny"/>
+    <w:link w:val="Nadpis4Char"/>
+    <w:uiPriority w:val="9"/>
+    <w:unhideWhenUsed/>
+    <w:qFormat/>
+    <w:rsid w:val="007D2BC3"/>
+    <w:pPr>
+      <w:keepNext/>
+      <w:keepLines/>
+      <w:spacing w:before="40" w:after="0"/>
+      <w:outlineLvl w:val="3"/>
+    </w:pPr>
+    <w:rPr>
+      <w:rFonts w:asciiTheme="majorHAnsi" w:eastAsiaTheme="majorEastAsia" w:hAnsiTheme="majorHAnsi" w:cstheme="majorBidi"/>
+      <w:i/>
+      <w:iCs/>
+      <w:color w:val="2F5496" w:themeColor="accent1" w:themeShade="BF"/>
     </w:rPr>
   </w:style>
   <w:style w:type="character" w:default="1" w:styleId="Predvolenpsmoodseku">
@@ -1723,6 +2486,106 @@
       <w:sz w:val="24"/>
       <w:szCs w:val="24"/>
     </w:rPr>
+  </w:style>
+  <w:style w:type="paragraph" w:styleId="Odsekzoznamu">
+    <w:name w:val="List Paragraph"/>
+    <w:basedOn w:val="Normlny"/>
+    <w:uiPriority w:val="34"/>
+    <w:qFormat/>
+    <w:rsid w:val="007D2B28"/>
+    <w:pPr>
+      <w:ind w:left="720"/>
+      <w:contextualSpacing/>
+    </w:pPr>
+  </w:style>
+  <w:style w:type="character" w:customStyle="1" w:styleId="Nadpis4Char">
+    <w:name w:val="Nadpis 4 Char"/>
+    <w:basedOn w:val="Predvolenpsmoodseku"/>
+    <w:link w:val="Nadpis4"/>
+    <w:uiPriority w:val="9"/>
+    <w:rsid w:val="007D2BC3"/>
+    <w:rPr>
+      <w:rFonts w:asciiTheme="majorHAnsi" w:eastAsiaTheme="majorEastAsia" w:hAnsiTheme="majorHAnsi" w:cstheme="majorBidi"/>
+      <w:i/>
+      <w:iCs/>
+      <w:color w:val="2F5496" w:themeColor="accent1" w:themeShade="BF"/>
+    </w:rPr>
+  </w:style>
+  <w:style w:type="table" w:styleId="Mriekatabuky">
+    <w:name w:val="Table Grid"/>
+    <w:basedOn w:val="Normlnatabuka"/>
+    <w:uiPriority w:val="39"/>
+    <w:rsid w:val="004D20D5"/>
+    <w:pPr>
+      <w:spacing w:after="0" w:line="240" w:lineRule="auto"/>
+    </w:pPr>
+    <w:tblPr>
+      <w:tblBorders>
+        <w:top w:val="single" w:sz="4" w:space="0" w:color="auto"/>
+        <w:left w:val="single" w:sz="4" w:space="0" w:color="auto"/>
+        <w:bottom w:val="single" w:sz="4" w:space="0" w:color="auto"/>
+        <w:right w:val="single" w:sz="4" w:space="0" w:color="auto"/>
+        <w:insideH w:val="single" w:sz="4" w:space="0" w:color="auto"/>
+        <w:insideV w:val="single" w:sz="4" w:space="0" w:color="auto"/>
+      </w:tblBorders>
+    </w:tblPr>
+  </w:style>
+  <w:style w:type="table" w:styleId="Tabukasmriekou1svetlzvraznenie1">
+    <w:name w:val="Grid Table 1 Light Accent 1"/>
+    <w:basedOn w:val="Normlnatabuka"/>
+    <w:uiPriority w:val="46"/>
+    <w:rsid w:val="004D20D5"/>
+    <w:pPr>
+      <w:spacing w:after="0" w:line="240" w:lineRule="auto"/>
+    </w:pPr>
+    <w:tblPr>
+      <w:tblStyleRowBandSize w:val="1"/>
+      <w:tblStyleColBandSize w:val="1"/>
+      <w:tblBorders>
+        <w:top w:val="single" w:sz="4" w:space="0" w:color="B4C6E7" w:themeColor="accent1" w:themeTint="66"/>
+        <w:left w:val="single" w:sz="4" w:space="0" w:color="B4C6E7" w:themeColor="accent1" w:themeTint="66"/>
+        <w:bottom w:val="single" w:sz="4" w:space="0" w:color="B4C6E7" w:themeColor="accent1" w:themeTint="66"/>
+        <w:right w:val="single" w:sz="4" w:space="0" w:color="B4C6E7" w:themeColor="accent1" w:themeTint="66"/>
+        <w:insideH w:val="single" w:sz="4" w:space="0" w:color="B4C6E7" w:themeColor="accent1" w:themeTint="66"/>
+        <w:insideV w:val="single" w:sz="4" w:space="0" w:color="B4C6E7" w:themeColor="accent1" w:themeTint="66"/>
+      </w:tblBorders>
+    </w:tblPr>
+    <w:tblStylePr w:type="firstRow">
+      <w:rPr>
+        <w:b/>
+        <w:bCs/>
+      </w:rPr>
+      <w:tblPr/>
+      <w:tcPr>
+        <w:tcBorders>
+          <w:bottom w:val="single" w:sz="12" w:space="0" w:color="8EAADB" w:themeColor="accent1" w:themeTint="99"/>
+        </w:tcBorders>
+      </w:tcPr>
+    </w:tblStylePr>
+    <w:tblStylePr w:type="lastRow">
+      <w:rPr>
+        <w:b/>
+        <w:bCs/>
+      </w:rPr>
+      <w:tblPr/>
+      <w:tcPr>
+        <w:tcBorders>
+          <w:top w:val="double" w:sz="2" w:space="0" w:color="8EAADB" w:themeColor="accent1" w:themeTint="99"/>
+        </w:tcBorders>
+      </w:tcPr>
+    </w:tblStylePr>
+    <w:tblStylePr w:type="firstCol">
+      <w:rPr>
+        <w:b/>
+        <w:bCs/>
+      </w:rPr>
+    </w:tblStylePr>
+    <w:tblStylePr w:type="lastCol">
+      <w:rPr>
+        <w:b/>
+        <w:bCs/>
+      </w:rPr>
+    </w:tblStylePr>
   </w:style>
 </w:styles>
 </file>

</xml_diff>